<commit_message>
final payment screenshot updates
</commit_message>
<xml_diff>
--- a/screenshots/PaymentScreens_screenshots.docx
+++ b/screenshots/PaymentScreens_screenshots.docx
@@ -133,25 +133,7 @@
           <w:sz w:val="24"/>
           <w:szCs w:val="24"/>
         </w:rPr>
-        <w:t>Add the following code to /</w:t>
-      </w:r>
-      <w:proofErr w:type="spellStart"/>
-      <w:r>
-        <w:rPr>
-          <w:color w:val="000000" w:themeColor="text1"/>
-          <w:sz w:val="24"/>
-          <w:szCs w:val="24"/>
-        </w:rPr>
-        <w:t>etc</w:t>
-      </w:r>
-      <w:proofErr w:type="spellEnd"/>
-      <w:r>
-        <w:rPr>
-          <w:color w:val="000000" w:themeColor="text1"/>
-          <w:sz w:val="24"/>
-          <w:szCs w:val="24"/>
-        </w:rPr>
-        <w:t>/apache2/sites-enabled/000-default.config in the EC2</w:t>
+        <w:t>Add the following code to /etc/apache2/sites-enabled/000-default.config in the EC2</w:t>
       </w:r>
     </w:p>
     <w:p>
@@ -405,25 +387,7 @@
           <w:sz w:val="24"/>
           <w:szCs w:val="24"/>
         </w:rPr>
-        <w:t xml:space="preserve">2)Redirecting to </w:t>
-      </w:r>
-      <w:proofErr w:type="spellStart"/>
-      <w:r>
-        <w:rPr>
-          <w:color w:val="8EAADB" w:themeColor="accent1" w:themeTint="99"/>
-          <w:sz w:val="24"/>
-          <w:szCs w:val="24"/>
-        </w:rPr>
-        <w:t>PayUbiz</w:t>
-      </w:r>
-      <w:proofErr w:type="spellEnd"/>
-      <w:r>
-        <w:rPr>
-          <w:color w:val="8EAADB" w:themeColor="accent1" w:themeTint="99"/>
-          <w:sz w:val="24"/>
-          <w:szCs w:val="24"/>
-        </w:rPr>
-        <w:t xml:space="preserve"> </w:t>
+        <w:t xml:space="preserve">2)Redirecting to PayUbiz </w:t>
       </w:r>
       <w:r>
         <w:rPr>
@@ -794,6 +758,190 @@
           <w:szCs w:val="24"/>
         </w:rPr>
       </w:pPr>
+    </w:p>
+    <w:p>
+      <w:pPr>
+        <w:rPr>
+          <w:color w:val="8EAADB" w:themeColor="accent1" w:themeTint="99"/>
+          <w:sz w:val="24"/>
+          <w:szCs w:val="24"/>
+        </w:rPr>
+      </w:pPr>
+      <w:r>
+        <w:rPr>
+          <w:color w:val="8EAADB" w:themeColor="accent1" w:themeTint="99"/>
+          <w:sz w:val="24"/>
+          <w:szCs w:val="24"/>
+        </w:rPr>
+        <w:t>5)Payment dashboard</w:t>
+      </w:r>
+    </w:p>
+    <w:p>
+      <w:pPr>
+        <w:rPr>
+          <w:color w:val="8EAADB" w:themeColor="accent1" w:themeTint="99"/>
+          <w:sz w:val="24"/>
+          <w:szCs w:val="24"/>
+        </w:rPr>
+      </w:pPr>
+      <w:r>
+        <w:rPr>
+          <w:noProof/>
+        </w:rPr>
+        <w:drawing>
+          <wp:inline distT="0" distB="0" distL="0" distR="0" wp14:anchorId="62FA0808" wp14:editId="08F9D768">
+            <wp:extent cx="5943600" cy="3343275"/>
+            <wp:effectExtent l="0" t="0" r="0" b="9525"/>
+            <wp:docPr id="8" name="Picture 8"/>
+            <wp:cNvGraphicFramePr>
+              <a:graphicFrameLocks xmlns:a="http://schemas.openxmlformats.org/drawingml/2006/main" noChangeAspect="1"/>
+            </wp:cNvGraphicFramePr>
+            <a:graphic xmlns:a="http://schemas.openxmlformats.org/drawingml/2006/main">
+              <a:graphicData uri="http://schemas.openxmlformats.org/drawingml/2006/picture">
+                <pic:pic xmlns:pic="http://schemas.openxmlformats.org/drawingml/2006/picture">
+                  <pic:nvPicPr>
+                    <pic:cNvPr id="0" name="Picture 1"/>
+                    <pic:cNvPicPr>
+                      <a:picLocks noChangeAspect="1" noChangeArrowheads="1"/>
+                    </pic:cNvPicPr>
+                  </pic:nvPicPr>
+                  <pic:blipFill>
+                    <a:blip r:embed="rId11" cstate="print">
+                      <a:extLst>
+                        <a:ext uri="{28A0092B-C50C-407E-A947-70E740481C1C}">
+                          <a14:useLocalDpi xmlns:a14="http://schemas.microsoft.com/office/drawing/2010/main" val="0"/>
+                        </a:ext>
+                      </a:extLst>
+                    </a:blip>
+                    <a:srcRect/>
+                    <a:stretch>
+                      <a:fillRect/>
+                    </a:stretch>
+                  </pic:blipFill>
+                  <pic:spPr bwMode="auto">
+                    <a:xfrm>
+                      <a:off x="0" y="0"/>
+                      <a:ext cx="5943600" cy="3343275"/>
+                    </a:xfrm>
+                    <a:prstGeom prst="rect">
+                      <a:avLst/>
+                    </a:prstGeom>
+                    <a:noFill/>
+                    <a:ln>
+                      <a:noFill/>
+                    </a:ln>
+                  </pic:spPr>
+                </pic:pic>
+              </a:graphicData>
+            </a:graphic>
+          </wp:inline>
+        </w:drawing>
+      </w:r>
+    </w:p>
+    <w:p>
+      <w:pPr>
+        <w:rPr>
+          <w:color w:val="8EAADB" w:themeColor="accent1" w:themeTint="99"/>
+          <w:sz w:val="24"/>
+          <w:szCs w:val="24"/>
+        </w:rPr>
+      </w:pPr>
+      <w:r>
+        <w:rPr>
+          <w:color w:val="8EAADB" w:themeColor="accent1" w:themeTint="99"/>
+          <w:sz w:val="24"/>
+          <w:szCs w:val="24"/>
+        </w:rPr>
+        <w:t>Note: Currently we are facing issue integrating payment</w:t>
+      </w:r>
+      <w:r>
+        <w:rPr>
+          <w:color w:val="8EAADB" w:themeColor="accent1" w:themeTint="99"/>
+          <w:sz w:val="24"/>
+          <w:szCs w:val="24"/>
+        </w:rPr>
+        <w:t xml:space="preserve"> application</w:t>
+      </w:r>
+      <w:r>
+        <w:rPr>
+          <w:color w:val="8EAADB" w:themeColor="accent1" w:themeTint="99"/>
+          <w:sz w:val="24"/>
+          <w:szCs w:val="24"/>
+        </w:rPr>
+        <w:t xml:space="preserve"> to Travel Care’s Flutter UI. </w:t>
+      </w:r>
+      <w:r>
+        <w:rPr>
+          <w:color w:val="8EAADB" w:themeColor="accent1" w:themeTint="99"/>
+          <w:sz w:val="24"/>
+          <w:szCs w:val="24"/>
+        </w:rPr>
+        <w:t>So,</w:t>
+      </w:r>
+      <w:r>
+        <w:rPr>
+          <w:color w:val="8EAADB" w:themeColor="accent1" w:themeTint="99"/>
+          <w:sz w:val="24"/>
+          <w:szCs w:val="24"/>
+        </w:rPr>
+        <w:t xml:space="preserve"> the </w:t>
+      </w:r>
+      <w:r>
+        <w:rPr>
+          <w:color w:val="8EAADB" w:themeColor="accent1" w:themeTint="99"/>
+          <w:sz w:val="24"/>
+          <w:szCs w:val="24"/>
+        </w:rPr>
+        <w:t>end-product</w:t>
+      </w:r>
+      <w:r>
+        <w:rPr>
+          <w:color w:val="8EAADB" w:themeColor="accent1" w:themeTint="99"/>
+          <w:sz w:val="24"/>
+          <w:szCs w:val="24"/>
+        </w:rPr>
+        <w:t xml:space="preserve"> will have similar addition of payments details </w:t>
+      </w:r>
+      <w:r>
+        <w:rPr>
+          <w:color w:val="8EAADB" w:themeColor="accent1" w:themeTint="99"/>
+          <w:sz w:val="24"/>
+          <w:szCs w:val="24"/>
+        </w:rPr>
+        <w:t xml:space="preserve">in </w:t>
+      </w:r>
+      <w:r>
+        <w:rPr>
+          <w:color w:val="8EAADB" w:themeColor="accent1" w:themeTint="99"/>
+          <w:sz w:val="24"/>
+          <w:szCs w:val="24"/>
+        </w:rPr>
+        <w:t>ou</w:t>
+      </w:r>
+      <w:r>
+        <w:rPr>
+          <w:color w:val="8EAADB" w:themeColor="accent1" w:themeTint="99"/>
+          <w:sz w:val="24"/>
+          <w:szCs w:val="24"/>
+        </w:rPr>
+        <w:t>r</w:t>
+      </w:r>
+      <w:r>
+        <w:rPr>
+          <w:color w:val="8EAADB" w:themeColor="accent1" w:themeTint="99"/>
+          <w:sz w:val="24"/>
+          <w:szCs w:val="24"/>
+        </w:rPr>
+        <w:t xml:space="preserve"> database</w:t>
+      </w:r>
+      <w:r>
+        <w:rPr>
+          <w:color w:val="8EAADB" w:themeColor="accent1" w:themeTint="99"/>
+          <w:sz w:val="24"/>
+          <w:szCs w:val="24"/>
+        </w:rPr>
+        <w:t>.</w:t>
+      </w:r>
     </w:p>
     <w:p>
       <w:pPr>

</xml_diff>